<commit_message>
add readme task 3
</commit_message>
<xml_diff>
--- a/week 1/3. Application in Server/Task 3.docx
+++ b/week 1/3. Application in Server/Task 3.docx
@@ -32,33 +32,46 @@
         <w:rPr>
           <w:rFonts w:hint="default"/>
         </w:rPr>
-        <w:t>1. Deploy Aplikasi wayshub-frontend (NodeJS)</w:t>
-      </w:r>
-    </w:p>
-    <w:p>
-      <w:pPr>
-        <w:rPr>
-          <w:rFonts w:hint="default"/>
-        </w:rPr>
-      </w:pPr>
-      <w:r>
-        <w:rPr>
-          <w:rFonts w:hint="default"/>
-        </w:rPr>
-        <w:t>2. Deploy Golang &amp; Python dengan menampilkan nama masing-masing</w:t>
-      </w:r>
-    </w:p>
-    <w:p>
-      <w:pPr>
-        <w:rPr>
-          <w:rFonts w:hint="default"/>
-        </w:rPr>
-      </w:pPr>
-      <w:r>
-        <w:rPr>
-          <w:rFonts w:hint="default"/>
-        </w:rPr>
-        <w:t>3. Jalankan localtunnel untuk aplikasi no 1</w:t>
+        <w:t>1. Perbandingan antara Monolith &amp; Microservices</w:t>
+      </w:r>
+    </w:p>
+    <w:p>
+      <w:pPr>
+        <w:rPr>
+          <w:rFonts w:hint="default"/>
+        </w:rPr>
+      </w:pPr>
+      <w:r>
+        <w:rPr>
+          <w:rFonts w:hint="default"/>
+        </w:rPr>
+        <w:t>2. Deploy Aplikasi wayshub-frontend (NodeJS)</w:t>
+      </w:r>
+    </w:p>
+    <w:p>
+      <w:pPr>
+        <w:rPr>
+          <w:rFonts w:hint="default"/>
+        </w:rPr>
+      </w:pPr>
+      <w:r>
+        <w:rPr>
+          <w:rFonts w:hint="default"/>
+        </w:rPr>
+        <w:t>3. Deploy Golang &amp; Python dengan menampilkan nama masing-masing</w:t>
+      </w:r>
+    </w:p>
+    <w:p>
+      <w:pPr>
+        <w:rPr>
+          <w:rFonts w:hint="default"/>
+        </w:rPr>
+      </w:pPr>
+      <w:r>
+        <w:rPr>
+          <w:rFonts w:hint="default"/>
+        </w:rPr>
+        <w:t>4. Jalankan localtunnel untuk aplikasi no 1</w:t>
       </w:r>
     </w:p>
     <w:p>
@@ -100,29 +113,34 @@
           <w:rFonts w:hint="default"/>
         </w:rPr>
       </w:pPr>
-    </w:p>
-    <w:p>
-      <w:pPr>
-        <w:rPr>
-          <w:rFonts w:hint="default"/>
-        </w:rPr>
-      </w:pPr>
-      <w:r>
-        <w:rPr>
-          <w:rFonts w:hint="default"/>
-        </w:rPr>
-        <w:t>Repository</w:t>
-      </w:r>
-    </w:p>
-    <w:p>
-      <w:r>
-        <w:rPr>
-          <w:rFonts w:hint="default"/>
-        </w:rPr>
-        <w:t>https://github.com/dumbwaysdev/wayshub-frontend</w:t>
-      </w:r>
       <w:bookmarkStart w:id="0" w:name="_GoBack"/>
       <w:bookmarkEnd w:id="0"/>
+    </w:p>
+    <w:p>
+      <w:pPr>
+        <w:rPr>
+          <w:rFonts w:hint="default"/>
+        </w:rPr>
+      </w:pPr>
+      <w:r>
+        <w:rPr>
+          <w:rFonts w:hint="default"/>
+        </w:rPr>
+        <w:t>Repository</w:t>
+      </w:r>
+    </w:p>
+    <w:p>
+      <w:pPr>
+        <w:rPr>
+          <w:rFonts w:hint="default"/>
+        </w:rPr>
+      </w:pPr>
+      <w:r>
+        <w:rPr>
+          <w:rFonts w:hint="default"/>
+        </w:rPr>
+        <w:t>https://github.com/dumbwaysdev/wayshub-frontend</w:t>
+      </w:r>
     </w:p>
     <w:sectPr>
       <w:pgSz w:w="11906" w:h="16838"/>

</xml_diff>